<commit_message>
added some documentation in the README.md file
</commit_message>
<xml_diff>
--- a/Cinema/Invoice.docx
+++ b/Cinema/Invoice.docx
@@ -67,15 +67,7 @@
               <w:jc w:val="center"/>
             </w:pPr>
             <w:r>
-              <w:t>{{</w:t>
-            </w:r>
-            <w:proofErr w:type="spellStart"/>
-            <w:r>
-              <w:t>UserName</w:t>
-            </w:r>
-            <w:proofErr w:type="spellEnd"/>
-            <w:r>
-              <w:t>}}</w:t>
+              <w:t>{{UserName}}</w:t>
             </w:r>
           </w:p>
         </w:tc>
@@ -111,15 +103,7 @@
               <w:jc w:val="center"/>
             </w:pPr>
             <w:r>
-              <w:t>{{</w:t>
-            </w:r>
-            <w:proofErr w:type="spellStart"/>
-            <w:r>
-              <w:t>MovieList</w:t>
-            </w:r>
-            <w:proofErr w:type="spellEnd"/>
-            <w:r>
-              <w:t>}}</w:t>
+              <w:t>{{MovieList}}</w:t>
             </w:r>
           </w:p>
         </w:tc>
@@ -155,13 +139,11 @@
               <w:jc w:val="center"/>
             </w:pPr>
             <w:r>
-              <w:t>{{</w:t>
+              <w:t>{{TotalPric</w:t>
             </w:r>
-            <w:proofErr w:type="spellStart"/>
             <w:r>
-              <w:t>TotalPrice</w:t>
+              <w:t>e</w:t>
             </w:r>
-            <w:proofErr w:type="spellEnd"/>
             <w:r>
               <w:t>}}</w:t>
             </w:r>

</xml_diff>